<commit_message>
Updated section in Dailt Meetings
</commit_message>
<xml_diff>
--- a/Daily Meetings/June/14 June.docx
+++ b/Daily Meetings/June/14 June.docx
@@ -9,8 +9,6 @@
       <w:r>
         <w:t>Scrum Daily Meeting 14</w:t>
       </w:r>
-      <w:bookmarkStart w:id="0" w:name="_GoBack"/>
-      <w:bookmarkEnd w:id="0"/>
       <w:r>
         <w:t>-June-2018</w:t>
       </w:r>
@@ -217,7 +215,11 @@
         <w:t>What did you do?</w:t>
       </w:r>
     </w:p>
-    <w:p/>
+    <w:p>
+      <w:r>
+        <w:t>Yesterday, I finished the Login page for the Company. I tried to get the Session working correctly, or use Cookies, but neither would work correctly for me. May need to look at that nearer the end of the Project if there’s time.</w:t>
+      </w:r>
+    </w:p>
     <w:p>
       <w:pPr>
         <w:pStyle w:val="Heading3"/>
@@ -226,13 +228,30 @@
         <w:t>What are you going to do for today?</w:t>
       </w:r>
     </w:p>
-    <w:p/>
+    <w:p>
+      <w:r>
+        <w:t>I am going to start on the User_edit_</w:t>
+      </w:r>
+      <w:r>
+        <w:t>account (Customer)</w:t>
+      </w:r>
+      <w:r>
+        <w:t xml:space="preserve"> today. I don’t think it will be too difficult.</w:t>
+      </w:r>
+      <w:bookmarkStart w:id="0" w:name="_GoBack"/>
+      <w:bookmarkEnd w:id="0"/>
+    </w:p>
     <w:p>
       <w:pPr>
         <w:pStyle w:val="Heading3"/>
       </w:pPr>
       <w:r>
         <w:t>Issues?</w:t>
+      </w:r>
+    </w:p>
+    <w:p>
+      <w:r>
+        <w:t>None, as of yet.</w:t>
       </w:r>
     </w:p>
     <w:p/>

</xml_diff>